<commit_message>
Build explanation text; Update progress tracker
</commit_message>
<xml_diff>
--- a/A_Input/explanation.docx
+++ b/A_Input/explanation.docx
@@ -4,28 +4,120 @@
   <w:body>
     <w:p>
       <w:r>
-        <w:t xml:space="preserve">One two three four five six.  Seven eight nine ten.  </w:t>
-      </w:r>
-      <w:r>
-        <w:t>One two three four five six.  Seven eight nine ten.</w:t>
+        <w:t xml:space="preserve">    </w:t>
+      </w:r>
+      <w:r>
+        <w:t>To efficiently meet my goal of visiting 128 cities across the US (and adjacent areas of Canada), I have divided those cities into travel routes.</w:t>
+      </w:r>
+      <w:r>
+        <w:t xml:space="preserve">  This visualization scores the weather along each route for each </w:t>
+      </w:r>
+      <w:r>
+        <w:t xml:space="preserve">possible </w:t>
+      </w:r>
+      <w:r>
+        <w:t>two-week travel window.</w:t>
       </w:r>
       <w:r>
         <w:t xml:space="preserve">  </w:t>
       </w:r>
       <w:r>
-        <w:t>One two three four five six.  Seven eight nine ten.</w:t>
-      </w:r>
-      <w:r>
-        <w:t xml:space="preserve">  </w:t>
-      </w:r>
-      <w:r>
-        <w:t>One two three four five six.  Seven eight nine ten.</w:t>
-      </w:r>
-      <w:r>
-        <w:t xml:space="preserve">  </w:t>
-      </w:r>
-      <w:r>
-        <w:t>One two three four five six.  Seven eight nine ten.  One two three four five six.  Seven eight nine ten.  One two three four five six.  Seven eight nine ten.  One two three four five six.  Seven eight nine ten.</w:t>
+        <w:t>For this project, pleasant weather means temperatures between 55 and 75 degrees</w:t>
+      </w:r>
+      <w:r>
+        <w:t xml:space="preserve"> and </w:t>
+      </w:r>
+      <w:r>
+        <w:t>less than 0.</w:t>
+      </w:r>
+      <w:r>
+        <w:t>2</w:t>
+      </w:r>
+      <w:r>
+        <w:t xml:space="preserve"> inches</w:t>
+      </w:r>
+      <w:r>
+        <w:t xml:space="preserve"> of precipitation</w:t>
+      </w:r>
+      <w:r>
+        <w:t xml:space="preserve"> per hour</w:t>
+      </w:r>
+      <w:r>
+        <w:t>.</w:t>
+      </w:r>
+      <w:r>
+        <w:t xml:space="preserve"> </w:t>
+      </w:r>
+      <w:r>
+        <w:t xml:space="preserve"> I</w:t>
+      </w:r>
+      <w:r>
+        <w:t xml:space="preserve"> only consider </w:t>
+      </w:r>
+      <w:r>
+        <w:t>weather</w:t>
+      </w:r>
+      <w:r>
+        <w:t xml:space="preserve"> between 7 AM and </w:t>
+      </w:r>
+      <w:r>
+        <w:t>10 PM</w:t>
+      </w:r>
+      <w:r>
+        <w:t>.</w:t>
+      </w:r>
+    </w:p>
+    <w:p>
+      <w:r>
+        <w:t xml:space="preserve">    </w:t>
+      </w:r>
+      <w:r>
+        <w:t xml:space="preserve">Each chart </w:t>
+      </w:r>
+      <w:r>
+        <w:t xml:space="preserve">scores the weather for each two-week travel window (x-axis) along each route (lines).  The x-axis </w:t>
+      </w:r>
+      <w:r>
+        <w:t>indicates</w:t>
+      </w:r>
+      <w:r>
+        <w:t xml:space="preserve"> the first day of the two-week window.  </w:t>
+      </w:r>
+      <w:r>
+        <w:t>The score</w:t>
+      </w:r>
+      <w:r>
+        <w:t xml:space="preserve"> (y-axes)</w:t>
+      </w:r>
+      <w:r>
+        <w:t xml:space="preserve"> measures the probability that the weather will be pleasant </w:t>
+      </w:r>
+      <w:r>
+        <w:t xml:space="preserve">in </w:t>
+      </w:r>
+      <w:r>
+        <w:t>each</w:t>
+      </w:r>
+      <w:r>
+        <w:t xml:space="preserve"> city on the rou</w:t>
+      </w:r>
+      <w:r>
+        <w:t>te at each hour of the day.</w:t>
+      </w:r>
+      <w:r>
+        <w:t xml:space="preserve">  The maximum score is 1.0</w:t>
+      </w:r>
+      <w:r>
+        <w:t>,</w:t>
+      </w:r>
+      <w:r>
+        <w:t xml:space="preserve"> and the minimum is 0.</w:t>
+      </w:r>
+      <w:r>
+        <w:t xml:space="preserve"> </w:t>
+      </w:r>
+      <w:r>
+        <w:t>See github.com/sjoshuam/us_travels for more on each route.</w:t>
       </w:r>
     </w:p>
     <w:sectPr>

</xml_diff>

<commit_message>
Refine weather score objects
</commit_message>
<xml_diff>
--- a/A_Input/explanation.docx
+++ b/A_Input/explanation.docx
@@ -1,12 +1,9 @@
 
 <file path=word/document.xml><?xml version="1.0" encoding="utf-8"?>
-<w:document xmlns:wpc="http://schemas.microsoft.com/office/word/2010/wordprocessingCanvas" xmlns:cx="http://schemas.microsoft.com/office/drawing/2014/chartex" xmlns:cx1="http://schemas.microsoft.com/office/drawing/2015/9/8/chartex" xmlns:cx2="http://schemas.microsoft.com/office/drawing/2015/10/21/chartex" xmlns:cx3="http://schemas.microsoft.com/office/drawing/2016/5/9/chartex" xmlns:cx4="http://schemas.microsoft.com/office/drawing/2016/5/10/chartex" xmlns:cx5="http://schemas.microsoft.com/office/drawing/2016/5/11/chartex" xmlns:cx6="http://schemas.microsoft.com/office/drawing/2016/5/12/chartex" xmlns:cx7="http://schemas.microsoft.com/office/drawing/2016/5/13/chartex" xmlns:cx8="http://schemas.microsoft.com/office/drawing/2016/5/14/chartex" xmlns:mc="http://schemas.openxmlformats.org/markup-compatibility/2006" xmlns:aink="http://schemas.microsoft.com/office/drawing/2016/ink" xmlns:am3d="http://schemas.microsoft.com/office/drawing/2017/model3d" xmlns:o="urn:schemas-microsoft-com:office:office" xmlns:r="http://schemas.openxmlformats.org/officeDocument/2006/relationships" xmlns:m="http://schemas.openxmlformats.org/officeDocument/2006/math" xmlns:v="urn:schemas-microsoft-com:vml" xmlns:wp14="http://schemas.microsoft.com/office/word/2010/wordprocessingDrawing" xmlns:wp="http://schemas.openxmlformats.org/drawingml/2006/wordprocessingDrawing" xmlns:w10="urn:schemas-microsoft-com:office:word" xmlns:w="http://schemas.openxmlformats.org/wordprocessingml/2006/main" xmlns:w14="http://schemas.microsoft.com/office/word/2010/wordml" xmlns:w15="http://schemas.microsoft.com/office/word/2012/wordml" xmlns:w16cex="http://schemas.microsoft.com/office/word/2018/wordml/cex" xmlns:w16cid="http://schemas.microsoft.com/office/word/2016/wordml/cid" xmlns:w16="http://schemas.microsoft.com/office/word/2018/wordml" xmlns:w16sdtdh="http://schemas.microsoft.com/office/word/2020/wordml/sdtdatahash" xmlns:w16se="http://schemas.microsoft.com/office/word/2015/wordml/symex" xmlns:wpg="http://schemas.microsoft.com/office/word/2010/wordprocessingGroup" xmlns:wpi="http://schemas.microsoft.com/office/word/2010/wordprocessingInk" xmlns:wne="http://schemas.microsoft.com/office/word/2006/wordml" xmlns:wps="http://schemas.microsoft.com/office/word/2010/wordprocessingShape" mc:Ignorable="w14 w15 w16se w16cid w16 w16cex w16sdtdh wp14">
+<w:document xmlns:wpc="http://schemas.microsoft.com/office/word/2010/wordprocessingCanvas" xmlns:cx="http://schemas.microsoft.com/office/drawing/2014/chartex" xmlns:cx1="http://schemas.microsoft.com/office/drawing/2015/9/8/chartex" xmlns:cx2="http://schemas.microsoft.com/office/drawing/2015/10/21/chartex" xmlns:cx3="http://schemas.microsoft.com/office/drawing/2016/5/9/chartex" xmlns:cx4="http://schemas.microsoft.com/office/drawing/2016/5/10/chartex" xmlns:cx5="http://schemas.microsoft.com/office/drawing/2016/5/11/chartex" xmlns:cx6="http://schemas.microsoft.com/office/drawing/2016/5/12/chartex" xmlns:cx7="http://schemas.microsoft.com/office/drawing/2016/5/13/chartex" xmlns:cx8="http://schemas.microsoft.com/office/drawing/2016/5/14/chartex" xmlns:mc="http://schemas.openxmlformats.org/markup-compatibility/2006" xmlns:aink="http://schemas.microsoft.com/office/drawing/2016/ink" xmlns:am3d="http://schemas.microsoft.com/office/drawing/2017/model3d" xmlns:o="urn:schemas-microsoft-com:office:office" xmlns:oel="http://schemas.microsoft.com/office/2019/extlst" xmlns:r="http://schemas.openxmlformats.org/officeDocument/2006/relationships" xmlns:m="http://schemas.openxmlformats.org/officeDocument/2006/math" xmlns:v="urn:schemas-microsoft-com:vml" xmlns:wp14="http://schemas.microsoft.com/office/word/2010/wordprocessingDrawing" xmlns:wp="http://schemas.openxmlformats.org/drawingml/2006/wordprocessingDrawing" xmlns:w10="urn:schemas-microsoft-com:office:word" xmlns:w="http://schemas.openxmlformats.org/wordprocessingml/2006/main" xmlns:w14="http://schemas.microsoft.com/office/word/2010/wordml" xmlns:w15="http://schemas.microsoft.com/office/word/2012/wordml" xmlns:w16cex="http://schemas.microsoft.com/office/word/2018/wordml/cex" xmlns:w16cid="http://schemas.microsoft.com/office/word/2016/wordml/cid" xmlns:w16="http://schemas.microsoft.com/office/word/2018/wordml" xmlns:w16sdtdh="http://schemas.microsoft.com/office/word/2020/wordml/sdtdatahash" xmlns:w16se="http://schemas.microsoft.com/office/word/2015/wordml/symex" xmlns:wpg="http://schemas.microsoft.com/office/word/2010/wordprocessingGroup" xmlns:wpi="http://schemas.microsoft.com/office/word/2010/wordprocessingInk" xmlns:wne="http://schemas.microsoft.com/office/word/2006/wordml" xmlns:wps="http://schemas.microsoft.com/office/word/2010/wordprocessingShape" mc:Ignorable="w14 w15 w16se w16cid w16 w16cex w16sdtdh wp14">
   <w:body>
     <w:p>
       <w:r>
-        <w:t xml:space="preserve">    </w:t>
-      </w:r>
-      <w:r>
         <w:t>To efficiently meet my goal of visiting 128 cities across the US (and adjacent areas of Canada), I have divided those cities into travel routes.</w:t>
       </w:r>
       <w:r>
@@ -66,16 +63,26 @@
       <w:r>
         <w:t>.</w:t>
       </w:r>
-    </w:p>
-    <w:p>
-      <w:r>
-        <w:t xml:space="preserve">    </w:t>
+      <w:r>
+        <w:t xml:space="preserve">  </w:t>
+      </w:r>
+      <w:r>
+        <w:t>{0}</w:t>
+      </w:r>
+      <w:r>
+        <w:t xml:space="preserve"> </w:t>
       </w:r>
       <w:r>
         <w:t xml:space="preserve">Each chart </w:t>
       </w:r>
       <w:r>
-        <w:t xml:space="preserve">scores the weather for each two-week travel window (x-axis) along each route (lines).  The x-axis </w:t>
+        <w:t>scores the weather for each</w:t>
+      </w:r>
+      <w:r>
+        <w:t xml:space="preserve"> </w:t>
+      </w:r>
+      <w:r>
+        <w:t xml:space="preserve">two-week travel window (x-axis) along each route (lines).  The x-axis </w:t>
       </w:r>
       <w:r>
         <w:t>indicates</w:t>

</xml_diff>